<commit_message>
User Authentication and Role based Access Control - 1
</commit_message>
<xml_diff>
--- a/Documentation.docx
+++ b/Documentation.docx
@@ -4,7 +4,9 @@
   <w:body>
     <w:p>
       <w:pPr>
+        <w:spacing w:after="0"/>
         <w:ind w:left="360" w:hanging="360"/>
+        <w:jc w:val="both"/>
         <w:rPr>
           <w:u w:val="single"/>
         </w:rPr>
@@ -23,20 +25,34 @@
           <w:ilvl w:val="0"/>
           <w:numId w:val="1"/>
         </w:numPr>
-      </w:pPr>
-      <w:r>
-        <w:t>Install EFCore packages</w:t>
-      </w:r>
-    </w:p>
-    <w:p>
+        <w:spacing w:after="0"/>
+        <w:jc w:val="both"/>
+      </w:pPr>
+      <w:r>
+        <w:t xml:space="preserve">Install </w:t>
+      </w:r>
+      <w:proofErr w:type="spellStart"/>
+      <w:r>
+        <w:t>EFCore</w:t>
+      </w:r>
+      <w:proofErr w:type="spellEnd"/>
+      <w:r>
+        <w:t xml:space="preserve"> packages</w:t>
+      </w:r>
+    </w:p>
+    <w:p>
+      <w:pPr>
+        <w:spacing w:after="0"/>
+        <w:jc w:val="both"/>
+      </w:pPr>
       <w:r>
         <w:rPr>
           <w:noProof/>
         </w:rPr>
         <w:drawing>
-          <wp:inline distT="0" distB="0" distL="0" distR="0" wp14:anchorId="05EF107E" wp14:editId="1E8D5344">
-            <wp:extent cx="4541918" cy="1448777"/>
-            <wp:effectExtent l="0" t="0" r="0" b="0"/>
+          <wp:inline distT="0" distB="0" distL="0" distR="0" wp14:anchorId="05EF107E" wp14:editId="464CA3D3">
+            <wp:extent cx="3622431" cy="1155480"/>
+            <wp:effectExtent l="0" t="0" r="0" b="6985"/>
             <wp:docPr id="1652370963" name="Picture 1"/>
             <wp:cNvGraphicFramePr>
               <a:graphicFrameLocks xmlns:a="http://schemas.openxmlformats.org/drawingml/2006/main" noChangeAspect="1"/>
@@ -56,7 +72,7 @@
                   <pic:spPr bwMode="auto">
                     <a:xfrm>
                       <a:off x="0" y="0"/>
-                      <a:ext cx="4597297" cy="1466442"/>
+                      <a:ext cx="3681055" cy="1174180"/>
                     </a:xfrm>
                     <a:prstGeom prst="rect">
                       <a:avLst/>
@@ -84,20 +100,26 @@
           <w:ilvl w:val="0"/>
           <w:numId w:val="1"/>
         </w:numPr>
+        <w:spacing w:after="0"/>
+        <w:jc w:val="both"/>
       </w:pPr>
       <w:r>
         <w:t>Create folder Data and add Database Context</w:t>
       </w:r>
     </w:p>
     <w:p>
+      <w:pPr>
+        <w:spacing w:after="0"/>
+        <w:jc w:val="both"/>
+      </w:pPr>
       <w:r>
         <w:rPr>
           <w:noProof/>
         </w:rPr>
         <w:drawing>
-          <wp:inline distT="0" distB="0" distL="0" distR="0" wp14:anchorId="5360E46D" wp14:editId="2054A69D">
-            <wp:extent cx="5731510" cy="1811020"/>
-            <wp:effectExtent l="0" t="0" r="2540" b="0"/>
+          <wp:inline distT="0" distB="0" distL="0" distR="0" wp14:anchorId="5360E46D" wp14:editId="0A8B906F">
+            <wp:extent cx="4557932" cy="1440197"/>
+            <wp:effectExtent l="0" t="0" r="0" b="7620"/>
             <wp:docPr id="1492595176" name="Picture 1"/>
             <wp:cNvGraphicFramePr>
               <a:graphicFrameLocks xmlns:a="http://schemas.openxmlformats.org/drawingml/2006/main" noChangeAspect="1"/>
@@ -118,7 +140,7 @@
                   <pic:spPr>
                     <a:xfrm>
                       <a:off x="0" y="0"/>
-                      <a:ext cx="5731510" cy="1811020"/>
+                      <a:ext cx="4564369" cy="1442231"/>
                     </a:xfrm>
                     <a:prstGeom prst="rect">
                       <a:avLst/>
@@ -138,24 +160,35 @@
           <w:ilvl w:val="0"/>
           <w:numId w:val="1"/>
         </w:numPr>
-      </w:pPr>
-      <w:r>
-        <w:t>Add connection string in appsettings.json</w:t>
-      </w:r>
-    </w:p>
-    <w:p>
-      <w:pPr>
-        <w:pStyle w:val="ListParagraph"/>
-        <w:ind w:left="360"/>
+        <w:spacing w:after="0"/>
+        <w:jc w:val="both"/>
+      </w:pPr>
+      <w:r>
+        <w:t xml:space="preserve">Add connection string in </w:t>
+      </w:r>
+      <w:proofErr w:type="spellStart"/>
+      <w:proofErr w:type="gramStart"/>
+      <w:r>
+        <w:t>appsettings.json</w:t>
+      </w:r>
+      <w:proofErr w:type="spellEnd"/>
+      <w:proofErr w:type="gramEnd"/>
+    </w:p>
+    <w:p>
+      <w:pPr>
+        <w:pStyle w:val="ListParagraph"/>
+        <w:spacing w:after="0"/>
+        <w:ind w:left="0"/>
+        <w:jc w:val="both"/>
       </w:pPr>
       <w:r>
         <w:rPr>
           <w:noProof/>
         </w:rPr>
         <w:drawing>
-          <wp:inline distT="0" distB="0" distL="0" distR="0" wp14:anchorId="512C2CBD" wp14:editId="5CF49252">
-            <wp:extent cx="5731510" cy="1069340"/>
-            <wp:effectExtent l="0" t="0" r="2540" b="0"/>
+          <wp:inline distT="0" distB="0" distL="0" distR="0" wp14:anchorId="512C2CBD" wp14:editId="0229E7D3">
+            <wp:extent cx="4902591" cy="914687"/>
+            <wp:effectExtent l="0" t="0" r="0" b="0"/>
             <wp:docPr id="30411754" name="Picture 1"/>
             <wp:cNvGraphicFramePr>
               <a:graphicFrameLocks xmlns:a="http://schemas.openxmlformats.org/drawingml/2006/main" noChangeAspect="1"/>
@@ -176,7 +209,7 @@
                   <pic:spPr>
                     <a:xfrm>
                       <a:off x="0" y="0"/>
-                      <a:ext cx="5731510" cy="1069340"/>
+                      <a:ext cx="4910767" cy="916212"/>
                     </a:xfrm>
                     <a:prstGeom prst="rect">
                       <a:avLst/>
@@ -191,29 +224,44 @@
     </w:p>
     <w:p>
       <w:pPr>
-        <w:pStyle w:val="ListParagraph"/>
-        <w:ind w:left="360"/>
+        <w:spacing w:after="0"/>
+        <w:jc w:val="both"/>
       </w:pPr>
       <w:r>
         <w:t>R</w:t>
       </w:r>
       <w:r>
-        <w:t>egister your DbContext in Program.cs</w:t>
-      </w:r>
-    </w:p>
-    <w:p>
-      <w:pPr>
-        <w:pStyle w:val="ListParagraph"/>
-        <w:ind w:left="360"/>
+        <w:t xml:space="preserve">egister your </w:t>
+      </w:r>
+      <w:proofErr w:type="spellStart"/>
+      <w:r>
+        <w:t>DbContext</w:t>
+      </w:r>
+      <w:proofErr w:type="spellEnd"/>
+      <w:r>
+        <w:t xml:space="preserve"> in </w:t>
+      </w:r>
+      <w:proofErr w:type="spellStart"/>
+      <w:r>
+        <w:t>Program.cs</w:t>
+      </w:r>
+      <w:proofErr w:type="spellEnd"/>
+    </w:p>
+    <w:p>
+      <w:pPr>
+        <w:pStyle w:val="ListParagraph"/>
+        <w:spacing w:after="0"/>
+        <w:ind w:left="0"/>
+        <w:jc w:val="both"/>
       </w:pPr>
       <w:r>
         <w:rPr>
           <w:noProof/>
         </w:rPr>
         <w:drawing>
-          <wp:inline distT="0" distB="0" distL="0" distR="0" wp14:anchorId="1CF79C1D" wp14:editId="0E4EF2C0">
-            <wp:extent cx="5731510" cy="885190"/>
-            <wp:effectExtent l="0" t="0" r="2540" b="0"/>
+          <wp:inline distT="0" distB="0" distL="0" distR="0" wp14:anchorId="1CF79C1D" wp14:editId="48CA7F1C">
+            <wp:extent cx="4902200" cy="757109"/>
+            <wp:effectExtent l="0" t="0" r="0" b="5080"/>
             <wp:docPr id="1432089262" name="Picture 1"/>
             <wp:cNvGraphicFramePr>
               <a:graphicFrameLocks xmlns:a="http://schemas.openxmlformats.org/drawingml/2006/main" noChangeAspect="1"/>
@@ -234,7 +282,7 @@
                   <pic:spPr>
                     <a:xfrm>
                       <a:off x="0" y="0"/>
-                      <a:ext cx="5731510" cy="885190"/>
+                      <a:ext cx="4927264" cy="760980"/>
                     </a:xfrm>
                     <a:prstGeom prst="rect">
                       <a:avLst/>
@@ -254,6 +302,8 @@
           <w:ilvl w:val="0"/>
           <w:numId w:val="1"/>
         </w:numPr>
+        <w:spacing w:after="0"/>
+        <w:jc w:val="both"/>
       </w:pPr>
       <w:r>
         <w:t>Add Migration and create Db</w:t>
@@ -261,17 +311,17 @@
     </w:p>
     <w:p>
       <w:pPr>
-        <w:pStyle w:val="ListParagraph"/>
-        <w:ind w:left="360"/>
+        <w:spacing w:after="0"/>
+        <w:jc w:val="both"/>
       </w:pPr>
       <w:r>
         <w:rPr>
           <w:noProof/>
         </w:rPr>
         <w:drawing>
-          <wp:inline distT="0" distB="0" distL="0" distR="0" wp14:anchorId="56A35673" wp14:editId="55C81E5C">
-            <wp:extent cx="2658745" cy="1456006"/>
-            <wp:effectExtent l="0" t="0" r="8255" b="0"/>
+          <wp:inline distT="0" distB="0" distL="0" distR="0" wp14:anchorId="56A35673" wp14:editId="309E25E0">
+            <wp:extent cx="1669743" cy="914400"/>
+            <wp:effectExtent l="0" t="0" r="6985" b="0"/>
             <wp:docPr id="871628984" name="Picture 1"/>
             <wp:cNvGraphicFramePr>
               <a:graphicFrameLocks xmlns:a="http://schemas.openxmlformats.org/drawingml/2006/main" noChangeAspect="1"/>
@@ -292,7 +342,7 @@
                   <pic:spPr>
                     <a:xfrm>
                       <a:off x="0" y="0"/>
-                      <a:ext cx="2685133" cy="1470457"/>
+                      <a:ext cx="1696253" cy="928918"/>
                     </a:xfrm>
                     <a:prstGeom prst="rect">
                       <a:avLst/>
@@ -307,23 +357,25 @@
     </w:p>
     <w:p>
       <w:pPr>
-        <w:pStyle w:val="ListParagraph"/>
-        <w:ind w:left="360"/>
-      </w:pPr>
-    </w:p>
-    <w:p>
-      <w:pPr>
-        <w:pStyle w:val="ListParagraph"/>
-        <w:ind w:left="360"/>
+        <w:spacing w:after="0"/>
+        <w:jc w:val="both"/>
         <w:rPr>
           <w:u w:val="single"/>
         </w:rPr>
       </w:pPr>
-      <w:r>
+    </w:p>
+    <w:p>
+      <w:pPr>
+        <w:spacing w:after="0"/>
+        <w:jc w:val="both"/>
         <w:rPr>
           <w:u w:val="single"/>
         </w:rPr>
-        <w:lastRenderedPageBreak/>
+      </w:pPr>
+      <w:r>
+        <w:rPr>
+          <w:u w:val="single"/>
+        </w:rPr>
         <w:t>Phase 2: CRUD</w:t>
       </w:r>
     </w:p>
@@ -334,9 +386,19 @@
           <w:ilvl w:val="0"/>
           <w:numId w:val="2"/>
         </w:numPr>
-      </w:pPr>
-      <w:r>
-        <w:t>Create TaskItem Model</w:t>
+        <w:spacing w:after="0"/>
+        <w:jc w:val="both"/>
+      </w:pPr>
+      <w:r>
+        <w:t xml:space="preserve">Create </w:t>
+      </w:r>
+      <w:proofErr w:type="spellStart"/>
+      <w:r>
+        <w:t>TaskItem</w:t>
+      </w:r>
+      <w:proofErr w:type="spellEnd"/>
+      <w:r>
+        <w:t xml:space="preserve"> Model</w:t>
       </w:r>
     </w:p>
     <w:p>
@@ -346,24 +408,41 @@
           <w:ilvl w:val="0"/>
           <w:numId w:val="2"/>
         </w:numPr>
-      </w:pPr>
-      <w:r>
-        <w:t>Register TaskItem in ApplicationDbContext</w:t>
-      </w:r>
-      <w:r>
-        <w:rPr>
-          <w:noProof/>
-        </w:rPr>
-        <w:t xml:space="preserve"> </w:t>
-      </w:r>
+        <w:spacing w:after="0"/>
+        <w:jc w:val="both"/>
+      </w:pPr>
+      <w:r>
+        <w:t xml:space="preserve">Register </w:t>
+      </w:r>
+      <w:proofErr w:type="spellStart"/>
+      <w:r>
+        <w:t>TaskItem</w:t>
+      </w:r>
+      <w:proofErr w:type="spellEnd"/>
+      <w:r>
+        <w:t xml:space="preserve"> in </w:t>
+      </w:r>
+      <w:proofErr w:type="spellStart"/>
+      <w:r>
+        <w:t>ApplicationDbContext</w:t>
+      </w:r>
+      <w:proofErr w:type="spellEnd"/>
+    </w:p>
+    <w:p>
+      <w:pPr>
+        <w:pStyle w:val="ListParagraph"/>
+        <w:spacing w:after="0"/>
+        <w:ind w:left="0"/>
+        <w:jc w:val="both"/>
+      </w:pPr>
       <w:r>
         <w:rPr>
           <w:noProof/>
         </w:rPr>
         <w:drawing>
-          <wp:inline distT="0" distB="0" distL="0" distR="0" wp14:anchorId="46784615" wp14:editId="23A082A0">
-            <wp:extent cx="3235569" cy="1590271"/>
-            <wp:effectExtent l="0" t="0" r="3175" b="0"/>
+          <wp:inline distT="0" distB="0" distL="0" distR="0" wp14:anchorId="46784615" wp14:editId="1B3DD379">
+            <wp:extent cx="2747725" cy="1350498"/>
+            <wp:effectExtent l="0" t="0" r="0" b="2540"/>
             <wp:docPr id="1450421342" name="Picture 1"/>
             <wp:cNvGraphicFramePr>
               <a:graphicFrameLocks xmlns:a="http://schemas.openxmlformats.org/drawingml/2006/main" noChangeAspect="1"/>
@@ -384,7 +463,7 @@
                   <pic:spPr>
                     <a:xfrm>
                       <a:off x="0" y="0"/>
-                      <a:ext cx="3243672" cy="1594254"/>
+                      <a:ext cx="2778080" cy="1365417"/>
                     </a:xfrm>
                     <a:prstGeom prst="rect">
                       <a:avLst/>
@@ -404,6 +483,8 @@
           <w:ilvl w:val="0"/>
           <w:numId w:val="2"/>
         </w:numPr>
+        <w:spacing w:after="0"/>
+        <w:jc w:val="both"/>
       </w:pPr>
       <w:r>
         <w:rPr>
@@ -421,6 +502,9 @@
     <w:p>
       <w:pPr>
         <w:pStyle w:val="ListParagraph"/>
+        <w:spacing w:after="0"/>
+        <w:ind w:left="0"/>
+        <w:jc w:val="both"/>
         <w:rPr>
           <w:noProof/>
         </w:rPr>
@@ -519,6 +603,8 @@
           <w:ilvl w:val="0"/>
           <w:numId w:val="2"/>
         </w:numPr>
+        <w:spacing w:after="0"/>
+        <w:jc w:val="both"/>
       </w:pPr>
       <w:r>
         <w:t>Add Controller and Views through scaffolding</w:t>
@@ -527,6 +613,9 @@
     <w:p>
       <w:pPr>
         <w:pStyle w:val="ListParagraph"/>
+        <w:spacing w:after="0"/>
+        <w:ind w:left="0"/>
+        <w:jc w:val="both"/>
       </w:pPr>
       <w:r>
         <w:rPr>
@@ -572,6 +661,9 @@
     <w:p>
       <w:pPr>
         <w:pStyle w:val="ListParagraph"/>
+        <w:spacing w:after="0"/>
+        <w:ind w:left="0"/>
+        <w:jc w:val="both"/>
       </w:pPr>
       <w:r>
         <w:t>Right-click the Controllers folder → Add → New Scaffolded Item</w:t>
@@ -580,8 +672,12 @@
     <w:p>
       <w:pPr>
         <w:pStyle w:val="ListParagraph"/>
-      </w:pPr>
-      <w:r>
+        <w:spacing w:after="0"/>
+        <w:ind w:left="0"/>
+        <w:jc w:val="both"/>
+      </w:pPr>
+      <w:r>
+        <w:lastRenderedPageBreak/>
         <w:t xml:space="preserve">Choose </w:t>
       </w:r>
       <w:r>
@@ -597,35 +693,706 @@
     <w:p>
       <w:pPr>
         <w:pStyle w:val="ListParagraph"/>
-      </w:pPr>
-      <w:r>
-        <w:t>Pick your TaskItem model and ApplicationDbContext</w:t>
-      </w:r>
-    </w:p>
-    <w:p>
-      <w:pPr>
-        <w:pStyle w:val="ListParagraph"/>
+        <w:spacing w:after="0"/>
+        <w:ind w:left="0"/>
+        <w:jc w:val="both"/>
+      </w:pPr>
+      <w:r>
+        <w:t xml:space="preserve">Pick your </w:t>
+      </w:r>
+      <w:proofErr w:type="spellStart"/>
+      <w:r>
+        <w:t>TaskItem</w:t>
+      </w:r>
+      <w:proofErr w:type="spellEnd"/>
+      <w:r>
+        <w:t xml:space="preserve"> model and </w:t>
+      </w:r>
+      <w:proofErr w:type="spellStart"/>
+      <w:r>
+        <w:t>ApplicationDbContext</w:t>
+      </w:r>
+      <w:proofErr w:type="spellEnd"/>
+    </w:p>
+    <w:p>
+      <w:pPr>
+        <w:pStyle w:val="ListParagraph"/>
+        <w:spacing w:after="0"/>
+        <w:ind w:left="0"/>
+        <w:jc w:val="both"/>
       </w:pPr>
       <w:r>
         <w:t>Controllers and Views will be created.</w:t>
       </w:r>
     </w:p>
     <w:p>
+      <w:pPr>
+        <w:spacing w:after="0"/>
+        <w:jc w:val="both"/>
+      </w:pPr>
       <w:r>
         <w:t>Now, the website will have the basic CRUD functionalities.</w:t>
       </w:r>
     </w:p>
     <w:p>
-      <w:r>
-        <w:t xml:space="preserve">Now, when we run the app, if you want it to open TaskItems/Index by default, instead of you manually typing it, set default routing in program.cs. </w:t>
-      </w:r>
-      <w:r>
-        <w:t>Change default controller to TaskItems from Home Controller.</w:t>
-      </w:r>
+      <w:pPr>
+        <w:spacing w:after="0"/>
+        <w:jc w:val="both"/>
+      </w:pPr>
+      <w:r>
+        <w:t xml:space="preserve">Now, when we run the app, if you want it to open </w:t>
+      </w:r>
+      <w:proofErr w:type="spellStart"/>
+      <w:r>
+        <w:t>TaskItems</w:t>
+      </w:r>
+      <w:proofErr w:type="spellEnd"/>
+      <w:r>
+        <w:t xml:space="preserve">/Index by default, instead of you manually typing it, set default routing in </w:t>
+      </w:r>
+      <w:proofErr w:type="spellStart"/>
+      <w:r>
+        <w:t>program.cs</w:t>
+      </w:r>
+      <w:proofErr w:type="spellEnd"/>
+      <w:r>
+        <w:t xml:space="preserve">. </w:t>
+      </w:r>
+      <w:r>
+        <w:t xml:space="preserve">Change default controller to </w:t>
+      </w:r>
+      <w:proofErr w:type="spellStart"/>
+      <w:r>
+        <w:t>TaskItems</w:t>
+      </w:r>
+      <w:proofErr w:type="spellEnd"/>
+      <w:r>
+        <w:t xml:space="preserve"> from Home Controller.</w:t>
+      </w:r>
+    </w:p>
+    <w:p>
+      <w:pPr>
+        <w:spacing w:after="0"/>
+        <w:jc w:val="both"/>
+      </w:pPr>
+    </w:p>
+    <w:p>
+      <w:pPr>
+        <w:spacing w:after="0"/>
+        <w:jc w:val="both"/>
+        <w:rPr>
+          <w:u w:val="single"/>
+        </w:rPr>
+      </w:pPr>
+      <w:r>
+        <w:rPr>
+          <w:u w:val="single"/>
+        </w:rPr>
+        <w:t>Phase 3: User Authentication and Role based Access Control</w:t>
+      </w:r>
+    </w:p>
+    <w:p>
+      <w:pPr>
+        <w:pStyle w:val="ListParagraph"/>
+        <w:numPr>
+          <w:ilvl w:val="0"/>
+          <w:numId w:val="3"/>
+        </w:numPr>
+        <w:spacing w:after="0"/>
+        <w:ind w:left="360"/>
+        <w:jc w:val="both"/>
+      </w:pPr>
+      <w:r>
+        <w:t xml:space="preserve">Install </w:t>
+      </w:r>
+      <w:proofErr w:type="spellStart"/>
+      <w:r>
+        <w:t>req</w:t>
+      </w:r>
+      <w:proofErr w:type="spellEnd"/>
+      <w:r>
+        <w:t xml:space="preserve"> </w:t>
+      </w:r>
+      <w:proofErr w:type="spellStart"/>
+      <w:r>
+        <w:t>Nuget</w:t>
+      </w:r>
+      <w:proofErr w:type="spellEnd"/>
+      <w:r>
+        <w:t xml:space="preserve"> Packages</w:t>
+      </w:r>
+    </w:p>
+    <w:p>
+      <w:pPr>
+        <w:pStyle w:val="ListParagraph"/>
+        <w:spacing w:after="0"/>
+        <w:ind w:left="360"/>
+        <w:jc w:val="both"/>
+      </w:pPr>
+      <w:r>
+        <w:t xml:space="preserve">Install-Package </w:t>
+      </w:r>
+      <w:proofErr w:type="spellStart"/>
+      <w:proofErr w:type="gramStart"/>
+      <w:r>
+        <w:t>Microsoft.AspNetCore.Identity.EntityFrameworkCore</w:t>
+      </w:r>
+      <w:proofErr w:type="spellEnd"/>
+      <w:proofErr w:type="gramEnd"/>
+      <w:r>
+        <w:t xml:space="preserve"> -Version 8.0.0</w:t>
+      </w:r>
+    </w:p>
+    <w:p>
+      <w:pPr>
+        <w:pStyle w:val="ListParagraph"/>
+        <w:spacing w:after="0"/>
+        <w:ind w:left="360"/>
+        <w:jc w:val="both"/>
+      </w:pPr>
+      <w:r>
+        <w:t xml:space="preserve">Install-Package </w:t>
+      </w:r>
+      <w:proofErr w:type="spellStart"/>
+      <w:proofErr w:type="gramStart"/>
+      <w:r>
+        <w:t>Microsoft.AspNetCore.Authentication.JwtBearer</w:t>
+      </w:r>
+      <w:proofErr w:type="spellEnd"/>
+      <w:proofErr w:type="gramEnd"/>
+      <w:r>
+        <w:t xml:space="preserve"> -Version 8.0.0</w:t>
+      </w:r>
+    </w:p>
+    <w:p>
+      <w:pPr>
+        <w:pStyle w:val="ListParagraph"/>
+        <w:numPr>
+          <w:ilvl w:val="0"/>
+          <w:numId w:val="3"/>
+        </w:numPr>
+        <w:spacing w:after="0"/>
+        <w:ind w:left="360"/>
+        <w:jc w:val="both"/>
+      </w:pPr>
+      <w:r>
+        <w:t xml:space="preserve">Open your existing </w:t>
+      </w:r>
+      <w:proofErr w:type="spellStart"/>
+      <w:r>
+        <w:t>DbContext</w:t>
+      </w:r>
+      <w:proofErr w:type="spellEnd"/>
+      <w:r>
+        <w:t xml:space="preserve"> file (</w:t>
+      </w:r>
+      <w:proofErr w:type="spellStart"/>
+      <w:r>
+        <w:t>ApplicationDbContext.cs</w:t>
+      </w:r>
+      <w:proofErr w:type="spellEnd"/>
+      <w:r>
+        <w:t xml:space="preserve">) and update it to inherit from </w:t>
+      </w:r>
+      <w:proofErr w:type="spellStart"/>
+      <w:r>
+        <w:t>IdentityDbContext</w:t>
+      </w:r>
+      <w:proofErr w:type="spellEnd"/>
+      <w:r>
+        <w:t xml:space="preserve">. </w:t>
+      </w:r>
+      <w:r>
+        <w:t xml:space="preserve">Also, create an </w:t>
+      </w:r>
+      <w:proofErr w:type="spellStart"/>
+      <w:r>
+        <w:t>ApplicationUser</w:t>
+      </w:r>
+      <w:proofErr w:type="spellEnd"/>
+      <w:r>
+        <w:t xml:space="preserve"> class</w:t>
+      </w:r>
+      <w:r>
+        <w:t>.</w:t>
+      </w:r>
+    </w:p>
+    <w:p>
+      <w:pPr>
+        <w:pStyle w:val="ListParagraph"/>
+        <w:numPr>
+          <w:ilvl w:val="0"/>
+          <w:numId w:val="3"/>
+        </w:numPr>
+        <w:spacing w:after="0"/>
+        <w:ind w:left="360"/>
+        <w:jc w:val="both"/>
+      </w:pPr>
+      <w:r>
+        <w:t>Add Identity services and configure authentication</w:t>
+      </w:r>
+      <w:r>
+        <w:t xml:space="preserve"> in </w:t>
+      </w:r>
+      <w:proofErr w:type="spellStart"/>
+      <w:r>
+        <w:t>Program.cs</w:t>
+      </w:r>
+      <w:proofErr w:type="spellEnd"/>
+      <w:r>
+        <w:t>.</w:t>
+      </w:r>
+      <w:r>
+        <w:rPr>
+          <w:noProof/>
+        </w:rPr>
+        <w:t xml:space="preserve"> </w:t>
+      </w:r>
+    </w:p>
+    <w:p>
+      <w:pPr>
+        <w:pStyle w:val="ListParagraph"/>
+        <w:spacing w:after="0"/>
+        <w:ind w:left="360"/>
+        <w:jc w:val="both"/>
+      </w:pPr>
+      <w:r>
+        <w:drawing>
+          <wp:inline distT="0" distB="0" distL="0" distR="0" wp14:anchorId="345B953F" wp14:editId="2853FCE8">
+            <wp:extent cx="3127523" cy="1807699"/>
+            <wp:effectExtent l="0" t="0" r="0" b="2540"/>
+            <wp:docPr id="1489733617" name="Picture 1"/>
+            <wp:cNvGraphicFramePr>
+              <a:graphicFrameLocks xmlns:a="http://schemas.openxmlformats.org/drawingml/2006/main" noChangeAspect="1"/>
+            </wp:cNvGraphicFramePr>
+            <a:graphic xmlns:a="http://schemas.openxmlformats.org/drawingml/2006/main">
+              <a:graphicData uri="http://schemas.openxmlformats.org/drawingml/2006/picture">
+                <pic:pic xmlns:pic="http://schemas.openxmlformats.org/drawingml/2006/picture">
+                  <pic:nvPicPr>
+                    <pic:cNvPr id="1489733617" name=""/>
+                    <pic:cNvPicPr/>
+                  </pic:nvPicPr>
+                  <pic:blipFill>
+                    <a:blip r:embed="rId14"/>
+                    <a:stretch>
+                      <a:fillRect/>
+                    </a:stretch>
+                  </pic:blipFill>
+                  <pic:spPr>
+                    <a:xfrm>
+                      <a:off x="0" y="0"/>
+                      <a:ext cx="3167193" cy="1830628"/>
+                    </a:xfrm>
+                    <a:prstGeom prst="rect">
+                      <a:avLst/>
+                    </a:prstGeom>
+                  </pic:spPr>
+                </pic:pic>
+              </a:graphicData>
+            </a:graphic>
+          </wp:inline>
+        </w:drawing>
+      </w:r>
+      <w:r>
+        <w:rPr>
+          <w:noProof/>
+        </w:rPr>
+        <w:drawing>
+          <wp:inline distT="0" distB="0" distL="0" distR="0" wp14:anchorId="201BD983" wp14:editId="63BAB8C2">
+            <wp:extent cx="2032781" cy="528865"/>
+            <wp:effectExtent l="0" t="0" r="5715" b="5080"/>
+            <wp:docPr id="1672937673" name="Picture 1"/>
+            <wp:cNvGraphicFramePr>
+              <a:graphicFrameLocks xmlns:a="http://schemas.openxmlformats.org/drawingml/2006/main" noChangeAspect="1"/>
+            </wp:cNvGraphicFramePr>
+            <a:graphic xmlns:a="http://schemas.openxmlformats.org/drawingml/2006/main">
+              <a:graphicData uri="http://schemas.openxmlformats.org/drawingml/2006/picture">
+                <pic:pic xmlns:pic="http://schemas.openxmlformats.org/drawingml/2006/picture">
+                  <pic:nvPicPr>
+                    <pic:cNvPr id="1672937673" name=""/>
+                    <pic:cNvPicPr/>
+                  </pic:nvPicPr>
+                  <pic:blipFill>
+                    <a:blip r:embed="rId15"/>
+                    <a:stretch>
+                      <a:fillRect/>
+                    </a:stretch>
+                  </pic:blipFill>
+                  <pic:spPr>
+                    <a:xfrm>
+                      <a:off x="0" y="0"/>
+                      <a:ext cx="2103200" cy="547186"/>
+                    </a:xfrm>
+                    <a:prstGeom prst="rect">
+                      <a:avLst/>
+                    </a:prstGeom>
+                  </pic:spPr>
+                </pic:pic>
+              </a:graphicData>
+            </a:graphic>
+          </wp:inline>
+        </w:drawing>
+      </w:r>
+    </w:p>
+    <w:p>
+      <w:pPr>
+        <w:pStyle w:val="ListParagraph"/>
+        <w:numPr>
+          <w:ilvl w:val="0"/>
+          <w:numId w:val="3"/>
+        </w:numPr>
+        <w:spacing w:after="0"/>
+        <w:ind w:left="360"/>
+        <w:jc w:val="both"/>
+      </w:pPr>
+      <w:r>
+        <w:t xml:space="preserve">Add a new controller </w:t>
+      </w:r>
+      <w:proofErr w:type="spellStart"/>
+      <w:r>
+        <w:t>AccountController.cs</w:t>
+      </w:r>
+      <w:proofErr w:type="spellEnd"/>
+    </w:p>
+    <w:p>
+      <w:pPr>
+        <w:pStyle w:val="ListParagraph"/>
+        <w:numPr>
+          <w:ilvl w:val="0"/>
+          <w:numId w:val="3"/>
+        </w:numPr>
+        <w:spacing w:after="0"/>
+        <w:ind w:left="360"/>
+        <w:jc w:val="both"/>
+      </w:pPr>
+      <w:r>
+        <w:t xml:space="preserve">Add a new folder </w:t>
+      </w:r>
+      <w:proofErr w:type="spellStart"/>
+      <w:r>
+        <w:t>ViewModels</w:t>
+      </w:r>
+      <w:proofErr w:type="spellEnd"/>
+      <w:r>
+        <w:t xml:space="preserve"> and create these:</w:t>
+      </w:r>
+      <w:r>
+        <w:t xml:space="preserve"> </w:t>
+      </w:r>
+      <w:proofErr w:type="spellStart"/>
+      <w:r>
+        <w:t>RegisterViewModel.cs</w:t>
+      </w:r>
+      <w:proofErr w:type="spellEnd"/>
+      <w:r>
+        <w:t xml:space="preserve">, </w:t>
+      </w:r>
+      <w:proofErr w:type="spellStart"/>
+      <w:r>
+        <w:t>LoginViewModel.cs</w:t>
+      </w:r>
+      <w:proofErr w:type="spellEnd"/>
+    </w:p>
+    <w:p>
+      <w:pPr>
+        <w:pStyle w:val="ListParagraph"/>
+        <w:numPr>
+          <w:ilvl w:val="0"/>
+          <w:numId w:val="3"/>
+        </w:numPr>
+        <w:spacing w:after="0"/>
+        <w:ind w:left="360"/>
+        <w:jc w:val="both"/>
+      </w:pPr>
+      <w:r>
+        <w:t xml:space="preserve">Create Views for Register, Login, and </w:t>
+      </w:r>
+      <w:proofErr w:type="spellStart"/>
+      <w:r>
+        <w:t>AccessDenied</w:t>
+      </w:r>
+      <w:proofErr w:type="spellEnd"/>
+      <w:r>
+        <w:t xml:space="preserve"> inside new Folder Account: </w:t>
+      </w:r>
+      <w:proofErr w:type="spellStart"/>
+      <w:r>
+        <w:t>Register.cshtml</w:t>
+      </w:r>
+      <w:proofErr w:type="spellEnd"/>
+      <w:r>
+        <w:t xml:space="preserve">, </w:t>
+      </w:r>
+      <w:proofErr w:type="spellStart"/>
+      <w:r>
+        <w:t>Login.cshtml</w:t>
+      </w:r>
+      <w:proofErr w:type="spellEnd"/>
+      <w:r>
+        <w:t xml:space="preserve">, </w:t>
+      </w:r>
+      <w:proofErr w:type="spellStart"/>
+      <w:r>
+        <w:t>AccessDenied.cshtml</w:t>
+      </w:r>
+      <w:proofErr w:type="spellEnd"/>
+    </w:p>
+    <w:p>
+      <w:pPr>
+        <w:pStyle w:val="ListParagraph"/>
+        <w:numPr>
+          <w:ilvl w:val="0"/>
+          <w:numId w:val="3"/>
+        </w:numPr>
+        <w:spacing w:after="0"/>
+        <w:ind w:left="360"/>
+        <w:jc w:val="both"/>
+      </w:pPr>
+      <w:r>
+        <w:t>Seed Roles and Admin User</w:t>
+      </w:r>
+      <w:r>
+        <w:t xml:space="preserve"> – </w:t>
+      </w:r>
+      <w:r>
+        <w:t>Create a static helper class to seed roles and an admin user on app startup</w:t>
+      </w:r>
+      <w:r>
+        <w:t xml:space="preserve">. In Data folder create the </w:t>
+      </w:r>
+      <w:proofErr w:type="spellStart"/>
+      <w:r>
+        <w:t>AppDbInitializer</w:t>
+      </w:r>
+      <w:r>
+        <w:t>.cs</w:t>
+      </w:r>
+      <w:proofErr w:type="spellEnd"/>
+      <w:r>
+        <w:t xml:space="preserve"> file.</w:t>
+      </w:r>
+      <w:r>
+        <w:t xml:space="preserve"> </w:t>
+      </w:r>
+      <w:r>
+        <w:t xml:space="preserve">Call this in </w:t>
+      </w:r>
+      <w:proofErr w:type="spellStart"/>
+      <w:r>
+        <w:t>Program.cs</w:t>
+      </w:r>
+      <w:proofErr w:type="spellEnd"/>
+      <w:r>
+        <w:t xml:space="preserve"> right after building the app</w:t>
+      </w:r>
+      <w:r>
+        <w:t xml:space="preserve">. </w:t>
+      </w:r>
+      <w:r>
+        <w:t xml:space="preserve">Make sure </w:t>
+      </w:r>
+      <w:proofErr w:type="spellStart"/>
+      <w:r>
+        <w:t>Program.cs’s</w:t>
+      </w:r>
+      <w:proofErr w:type="spellEnd"/>
+      <w:r>
+        <w:t xml:space="preserve"> Main method is marked async</w:t>
+      </w:r>
+      <w:r>
+        <w:t>.</w:t>
+      </w:r>
+    </w:p>
+    <w:p>
+      <w:pPr>
+        <w:pStyle w:val="ListParagraph"/>
+        <w:numPr>
+          <w:ilvl w:val="0"/>
+          <w:numId w:val="3"/>
+        </w:numPr>
+        <w:spacing w:after="0"/>
+        <w:ind w:left="360"/>
+        <w:jc w:val="both"/>
+      </w:pPr>
+      <w:r>
+        <w:t xml:space="preserve">Now we have to ensure – </w:t>
+      </w:r>
+      <w:r>
+        <w:t>Only logged-in users can access certain pages (like task list)</w:t>
+      </w:r>
+      <w:r>
+        <w:t xml:space="preserve">, </w:t>
+      </w:r>
+      <w:r>
+        <w:t>Only Admins can access Admin-only areas</w:t>
+      </w:r>
+      <w:r>
+        <w:t xml:space="preserve">, </w:t>
+      </w:r>
+      <w:r>
+        <w:t>Display role-based UI (e.g., show “Admin Panel” only to Admins)</w:t>
+      </w:r>
+    </w:p>
+    <w:p>
+      <w:pPr>
+        <w:pStyle w:val="ListParagraph"/>
+        <w:numPr>
+          <w:ilvl w:val="0"/>
+          <w:numId w:val="4"/>
+        </w:numPr>
+        <w:spacing w:after="0"/>
+        <w:jc w:val="both"/>
+      </w:pPr>
+      <w:r>
+        <w:t xml:space="preserve">Open </w:t>
+      </w:r>
+      <w:proofErr w:type="spellStart"/>
+      <w:r>
+        <w:t>TaskItemsController.cs</w:t>
+      </w:r>
+      <w:proofErr w:type="spellEnd"/>
+      <w:r>
+        <w:t>, and add</w:t>
+      </w:r>
+      <w:r>
+        <w:t xml:space="preserve"> –</w:t>
+      </w:r>
+    </w:p>
+    <w:p>
+      <w:pPr>
+        <w:pStyle w:val="ListParagraph"/>
+        <w:spacing w:after="0"/>
+        <w:ind w:left="360"/>
+        <w:jc w:val="both"/>
+      </w:pPr>
+      <w:r>
+        <w:drawing>
+          <wp:inline distT="0" distB="0" distL="0" distR="0" wp14:anchorId="73B40D3C" wp14:editId="3DF21D24">
+            <wp:extent cx="3327280" cy="1378634"/>
+            <wp:effectExtent l="0" t="0" r="6985" b="0"/>
+            <wp:docPr id="1526715527" name="Picture 1"/>
+            <wp:cNvGraphicFramePr>
+              <a:graphicFrameLocks xmlns:a="http://schemas.openxmlformats.org/drawingml/2006/main" noChangeAspect="1"/>
+            </wp:cNvGraphicFramePr>
+            <a:graphic xmlns:a="http://schemas.openxmlformats.org/drawingml/2006/main">
+              <a:graphicData uri="http://schemas.openxmlformats.org/drawingml/2006/picture">
+                <pic:pic xmlns:pic="http://schemas.openxmlformats.org/drawingml/2006/picture">
+                  <pic:nvPicPr>
+                    <pic:cNvPr id="1526715527" name=""/>
+                    <pic:cNvPicPr/>
+                  </pic:nvPicPr>
+                  <pic:blipFill>
+                    <a:blip r:embed="rId16"/>
+                    <a:stretch>
+                      <a:fillRect/>
+                    </a:stretch>
+                  </pic:blipFill>
+                  <pic:spPr>
+                    <a:xfrm>
+                      <a:off x="0" y="0"/>
+                      <a:ext cx="3336169" cy="1382317"/>
+                    </a:xfrm>
+                    <a:prstGeom prst="rect">
+                      <a:avLst/>
+                    </a:prstGeom>
+                  </pic:spPr>
+                </pic:pic>
+              </a:graphicData>
+            </a:graphic>
+          </wp:inline>
+        </w:drawing>
+      </w:r>
+      <w:r>
+        <w:drawing>
+          <wp:inline distT="0" distB="0" distL="0" distR="0" wp14:anchorId="721717FD" wp14:editId="395D90C7">
+            <wp:extent cx="2250831" cy="1406769"/>
+            <wp:effectExtent l="0" t="0" r="0" b="3175"/>
+            <wp:docPr id="372298791" name="Picture 1"/>
+            <wp:cNvGraphicFramePr>
+              <a:graphicFrameLocks xmlns:a="http://schemas.openxmlformats.org/drawingml/2006/main" noChangeAspect="1"/>
+            </wp:cNvGraphicFramePr>
+            <a:graphic xmlns:a="http://schemas.openxmlformats.org/drawingml/2006/main">
+              <a:graphicData uri="http://schemas.openxmlformats.org/drawingml/2006/picture">
+                <pic:pic xmlns:pic="http://schemas.openxmlformats.org/drawingml/2006/picture">
+                  <pic:nvPicPr>
+                    <pic:cNvPr id="372298791" name=""/>
+                    <pic:cNvPicPr/>
+                  </pic:nvPicPr>
+                  <pic:blipFill>
+                    <a:blip r:embed="rId17"/>
+                    <a:stretch>
+                      <a:fillRect/>
+                    </a:stretch>
+                  </pic:blipFill>
+                  <pic:spPr>
+                    <a:xfrm>
+                      <a:off x="0" y="0"/>
+                      <a:ext cx="2267201" cy="1417000"/>
+                    </a:xfrm>
+                    <a:prstGeom prst="rect">
+                      <a:avLst/>
+                    </a:prstGeom>
+                  </pic:spPr>
+                </pic:pic>
+              </a:graphicData>
+            </a:graphic>
+          </wp:inline>
+        </w:drawing>
+      </w:r>
+    </w:p>
+    <w:p>
+      <w:pPr>
+        <w:pStyle w:val="ListParagraph"/>
+        <w:numPr>
+          <w:ilvl w:val="0"/>
+          <w:numId w:val="4"/>
+        </w:numPr>
+        <w:spacing w:after="0"/>
+        <w:jc w:val="both"/>
+      </w:pPr>
+      <w:r>
+        <w:t>To render UI conditionally by role:</w:t>
+      </w:r>
+      <w:r>
+        <w:t xml:space="preserve"> </w:t>
+      </w:r>
+      <w:r>
+        <w:t>Open Views/Shared/_</w:t>
+      </w:r>
+      <w:proofErr w:type="spellStart"/>
+      <w:r>
+        <w:t>Layout.cshtml</w:t>
+      </w:r>
+      <w:proofErr w:type="spellEnd"/>
+      <w:r>
+        <w:t xml:space="preserve"> and replace the code in </w:t>
+      </w:r>
+    </w:p>
+    <w:p>
+      <w:pPr>
+        <w:pStyle w:val="ListParagraph"/>
+        <w:spacing w:after="0"/>
+        <w:ind w:left="1080"/>
+        <w:jc w:val="both"/>
+      </w:pPr>
+      <w:r>
+        <w:t>&lt;ul class="navbar-nav"&gt;</w:t>
+      </w:r>
+    </w:p>
+    <w:p>
+      <w:pPr>
+        <w:pStyle w:val="ListParagraph"/>
+        <w:numPr>
+          <w:ilvl w:val="0"/>
+          <w:numId w:val="4"/>
+        </w:numPr>
+        <w:spacing w:after="0"/>
+        <w:jc w:val="both"/>
+      </w:pPr>
     </w:p>
     <w:sectPr>
       <w:pgSz w:w="11906" w:h="16838"/>
-      <w:pgMar w:top="1440" w:right="1440" w:bottom="1440" w:left="1440" w:header="708" w:footer="708" w:gutter="0"/>
+      <w:pgMar w:top="284" w:right="284" w:bottom="284" w:left="284" w:header="709" w:footer="709" w:gutter="0"/>
       <w:cols w:space="708"/>
       <w:docGrid w:linePitch="360"/>
     </w:sectPr>
@@ -645,7 +1412,7 @@
       <w:lvlText w:val="%1."/>
       <w:lvlJc w:val="left"/>
       <w:pPr>
-        <w:ind w:left="720" w:hanging="360"/>
+        <w:ind w:left="360" w:hanging="360"/>
       </w:pPr>
       <w:rPr>
         <w:rFonts w:hint="default"/>
@@ -657,7 +1424,7 @@
       <w:lvlText w:val="%2."/>
       <w:lvlJc w:val="left"/>
       <w:pPr>
-        <w:ind w:left="1440" w:hanging="360"/>
+        <w:ind w:left="1080" w:hanging="360"/>
       </w:pPr>
     </w:lvl>
     <w:lvl w:ilvl="2" w:tplc="4009001B" w:tentative="1">
@@ -666,7 +1433,7 @@
       <w:lvlText w:val="%3."/>
       <w:lvlJc w:val="right"/>
       <w:pPr>
-        <w:ind w:left="2160" w:hanging="180"/>
+        <w:ind w:left="1800" w:hanging="180"/>
       </w:pPr>
     </w:lvl>
     <w:lvl w:ilvl="3" w:tplc="4009000F" w:tentative="1">
@@ -675,7 +1442,7 @@
       <w:lvlText w:val="%4."/>
       <w:lvlJc w:val="left"/>
       <w:pPr>
-        <w:ind w:left="2880" w:hanging="360"/>
+        <w:ind w:left="2520" w:hanging="360"/>
       </w:pPr>
     </w:lvl>
     <w:lvl w:ilvl="4" w:tplc="40090019" w:tentative="1">
@@ -684,7 +1451,7 @@
       <w:lvlText w:val="%5."/>
       <w:lvlJc w:val="left"/>
       <w:pPr>
-        <w:ind w:left="3600" w:hanging="360"/>
+        <w:ind w:left="3240" w:hanging="360"/>
       </w:pPr>
     </w:lvl>
     <w:lvl w:ilvl="5" w:tplc="4009001B" w:tentative="1">
@@ -693,7 +1460,7 @@
       <w:lvlText w:val="%6."/>
       <w:lvlJc w:val="right"/>
       <w:pPr>
-        <w:ind w:left="4320" w:hanging="180"/>
+        <w:ind w:left="3960" w:hanging="180"/>
       </w:pPr>
     </w:lvl>
     <w:lvl w:ilvl="6" w:tplc="4009000F" w:tentative="1">
@@ -702,7 +1469,7 @@
       <w:lvlText w:val="%7."/>
       <w:lvlJc w:val="left"/>
       <w:pPr>
-        <w:ind w:left="5040" w:hanging="360"/>
+        <w:ind w:left="4680" w:hanging="360"/>
       </w:pPr>
     </w:lvl>
     <w:lvl w:ilvl="7" w:tplc="40090019" w:tentative="1">
@@ -711,7 +1478,7 @@
       <w:lvlText w:val="%8."/>
       <w:lvlJc w:val="left"/>
       <w:pPr>
-        <w:ind w:left="5760" w:hanging="360"/>
+        <w:ind w:left="5400" w:hanging="360"/>
       </w:pPr>
     </w:lvl>
     <w:lvl w:ilvl="8" w:tplc="4009001B" w:tentative="1">
@@ -720,11 +1487,189 @@
       <w:lvlText w:val="%9."/>
       <w:lvlJc w:val="right"/>
       <w:pPr>
-        <w:ind w:left="6480" w:hanging="180"/>
+        <w:ind w:left="6120" w:hanging="180"/>
       </w:pPr>
     </w:lvl>
   </w:abstractNum>
   <w:abstractNum w:abstractNumId="1" w15:restartNumberingAfterBreak="0">
+    <w:nsid w:val="346D039B"/>
+    <w:multiLevelType w:val="hybridMultilevel"/>
+    <w:tmpl w:val="3B9C187A"/>
+    <w:lvl w:ilvl="0" w:tplc="4009000F">
+      <w:start w:val="1"/>
+      <w:numFmt w:val="decimal"/>
+      <w:lvlText w:val="%1."/>
+      <w:lvlJc w:val="left"/>
+      <w:pPr>
+        <w:ind w:left="720" w:hanging="360"/>
+      </w:pPr>
+      <w:rPr>
+        <w:rFonts w:hint="default"/>
+      </w:rPr>
+    </w:lvl>
+    <w:lvl w:ilvl="1" w:tplc="40090019" w:tentative="1">
+      <w:start w:val="1"/>
+      <w:numFmt w:val="lowerLetter"/>
+      <w:lvlText w:val="%2."/>
+      <w:lvlJc w:val="left"/>
+      <w:pPr>
+        <w:ind w:left="1440" w:hanging="360"/>
+      </w:pPr>
+    </w:lvl>
+    <w:lvl w:ilvl="2" w:tplc="4009001B" w:tentative="1">
+      <w:start w:val="1"/>
+      <w:numFmt w:val="lowerRoman"/>
+      <w:lvlText w:val="%3."/>
+      <w:lvlJc w:val="right"/>
+      <w:pPr>
+        <w:ind w:left="2160" w:hanging="180"/>
+      </w:pPr>
+    </w:lvl>
+    <w:lvl w:ilvl="3" w:tplc="4009000F" w:tentative="1">
+      <w:start w:val="1"/>
+      <w:numFmt w:val="decimal"/>
+      <w:lvlText w:val="%4."/>
+      <w:lvlJc w:val="left"/>
+      <w:pPr>
+        <w:ind w:left="2880" w:hanging="360"/>
+      </w:pPr>
+    </w:lvl>
+    <w:lvl w:ilvl="4" w:tplc="40090019" w:tentative="1">
+      <w:start w:val="1"/>
+      <w:numFmt w:val="lowerLetter"/>
+      <w:lvlText w:val="%5."/>
+      <w:lvlJc w:val="left"/>
+      <w:pPr>
+        <w:ind w:left="3600" w:hanging="360"/>
+      </w:pPr>
+    </w:lvl>
+    <w:lvl w:ilvl="5" w:tplc="4009001B" w:tentative="1">
+      <w:start w:val="1"/>
+      <w:numFmt w:val="lowerRoman"/>
+      <w:lvlText w:val="%6."/>
+      <w:lvlJc w:val="right"/>
+      <w:pPr>
+        <w:ind w:left="4320" w:hanging="180"/>
+      </w:pPr>
+    </w:lvl>
+    <w:lvl w:ilvl="6" w:tplc="4009000F" w:tentative="1">
+      <w:start w:val="1"/>
+      <w:numFmt w:val="decimal"/>
+      <w:lvlText w:val="%7."/>
+      <w:lvlJc w:val="left"/>
+      <w:pPr>
+        <w:ind w:left="5040" w:hanging="360"/>
+      </w:pPr>
+    </w:lvl>
+    <w:lvl w:ilvl="7" w:tplc="40090019" w:tentative="1">
+      <w:start w:val="1"/>
+      <w:numFmt w:val="lowerLetter"/>
+      <w:lvlText w:val="%8."/>
+      <w:lvlJc w:val="left"/>
+      <w:pPr>
+        <w:ind w:left="5760" w:hanging="360"/>
+      </w:pPr>
+    </w:lvl>
+    <w:lvl w:ilvl="8" w:tplc="4009001B" w:tentative="1">
+      <w:start w:val="1"/>
+      <w:numFmt w:val="lowerRoman"/>
+      <w:lvlText w:val="%9."/>
+      <w:lvlJc w:val="right"/>
+      <w:pPr>
+        <w:ind w:left="6480" w:hanging="180"/>
+      </w:pPr>
+    </w:lvl>
+  </w:abstractNum>
+  <w:abstractNum w:abstractNumId="2" w15:restartNumberingAfterBreak="0">
+    <w:nsid w:val="68F8393C"/>
+    <w:multiLevelType w:val="hybridMultilevel"/>
+    <w:tmpl w:val="91CA5B0E"/>
+    <w:lvl w:ilvl="0" w:tplc="E8B281F2">
+      <w:start w:val="1"/>
+      <w:numFmt w:val="lowerRoman"/>
+      <w:lvlText w:val="%1."/>
+      <w:lvlJc w:val="left"/>
+      <w:pPr>
+        <w:ind w:left="1080" w:hanging="720"/>
+      </w:pPr>
+      <w:rPr>
+        <w:rFonts w:hint="default"/>
+      </w:rPr>
+    </w:lvl>
+    <w:lvl w:ilvl="1" w:tplc="40090019" w:tentative="1">
+      <w:start w:val="1"/>
+      <w:numFmt w:val="lowerLetter"/>
+      <w:lvlText w:val="%2."/>
+      <w:lvlJc w:val="left"/>
+      <w:pPr>
+        <w:ind w:left="1440" w:hanging="360"/>
+      </w:pPr>
+    </w:lvl>
+    <w:lvl w:ilvl="2" w:tplc="4009001B" w:tentative="1">
+      <w:start w:val="1"/>
+      <w:numFmt w:val="lowerRoman"/>
+      <w:lvlText w:val="%3."/>
+      <w:lvlJc w:val="right"/>
+      <w:pPr>
+        <w:ind w:left="2160" w:hanging="180"/>
+      </w:pPr>
+    </w:lvl>
+    <w:lvl w:ilvl="3" w:tplc="4009000F" w:tentative="1">
+      <w:start w:val="1"/>
+      <w:numFmt w:val="decimal"/>
+      <w:lvlText w:val="%4."/>
+      <w:lvlJc w:val="left"/>
+      <w:pPr>
+        <w:ind w:left="2880" w:hanging="360"/>
+      </w:pPr>
+    </w:lvl>
+    <w:lvl w:ilvl="4" w:tplc="40090019" w:tentative="1">
+      <w:start w:val="1"/>
+      <w:numFmt w:val="lowerLetter"/>
+      <w:lvlText w:val="%5."/>
+      <w:lvlJc w:val="left"/>
+      <w:pPr>
+        <w:ind w:left="3600" w:hanging="360"/>
+      </w:pPr>
+    </w:lvl>
+    <w:lvl w:ilvl="5" w:tplc="4009001B" w:tentative="1">
+      <w:start w:val="1"/>
+      <w:numFmt w:val="lowerRoman"/>
+      <w:lvlText w:val="%6."/>
+      <w:lvlJc w:val="right"/>
+      <w:pPr>
+        <w:ind w:left="4320" w:hanging="180"/>
+      </w:pPr>
+    </w:lvl>
+    <w:lvl w:ilvl="6" w:tplc="4009000F" w:tentative="1">
+      <w:start w:val="1"/>
+      <w:numFmt w:val="decimal"/>
+      <w:lvlText w:val="%7."/>
+      <w:lvlJc w:val="left"/>
+      <w:pPr>
+        <w:ind w:left="5040" w:hanging="360"/>
+      </w:pPr>
+    </w:lvl>
+    <w:lvl w:ilvl="7" w:tplc="40090019" w:tentative="1">
+      <w:start w:val="1"/>
+      <w:numFmt w:val="lowerLetter"/>
+      <w:lvlText w:val="%8."/>
+      <w:lvlJc w:val="left"/>
+      <w:pPr>
+        <w:ind w:left="5760" w:hanging="360"/>
+      </w:pPr>
+    </w:lvl>
+    <w:lvl w:ilvl="8" w:tplc="4009001B" w:tentative="1">
+      <w:start w:val="1"/>
+      <w:numFmt w:val="lowerRoman"/>
+      <w:lvlText w:val="%9."/>
+      <w:lvlJc w:val="right"/>
+      <w:pPr>
+        <w:ind w:left="6480" w:hanging="180"/>
+      </w:pPr>
+    </w:lvl>
+  </w:abstractNum>
+  <w:abstractNum w:abstractNumId="3" w15:restartNumberingAfterBreak="0">
     <w:nsid w:val="741B75C3"/>
     <w:multiLevelType w:val="hybridMultilevel"/>
     <w:tmpl w:val="8B4C8054"/>
@@ -814,10 +1759,16 @@
     </w:lvl>
   </w:abstractNum>
   <w:num w:numId="1" w16cid:durableId="1047334810">
-    <w:abstractNumId w:val="1"/>
+    <w:abstractNumId w:val="3"/>
   </w:num>
   <w:num w:numId="2" w16cid:durableId="1509826883">
     <w:abstractNumId w:val="0"/>
+  </w:num>
+  <w:num w:numId="3" w16cid:durableId="574586795">
+    <w:abstractNumId w:val="1"/>
+  </w:num>
+  <w:num w:numId="4" w16cid:durableId="373582841">
+    <w:abstractNumId w:val="2"/>
   </w:num>
 </w:numbering>
 </file>
@@ -1425,7 +2376,6 @@
   <w:style w:type="character" w:default="1" w:styleId="DefaultParagraphFont">
     <w:name w:val="Default Paragraph Font"/>
     <w:uiPriority w:val="1"/>
-    <w:semiHidden/>
     <w:unhideWhenUsed/>
   </w:style>
   <w:style w:type="table" w:default="1" w:styleId="TableNormal">

</xml_diff>